<commit_message>
fixed wording in file
</commit_message>
<xml_diff>
--- a/Project_Analysis.docx
+++ b/Project_Analysis.docx
@@ -12,20 +12,14 @@
     </w:p>
     <w:p>
       <w:pPr>
-        <w:jc w:val="right"/>
-      </w:pPr>
-      <w:r>
-        <w:t>CS4990</w:t>
-      </w:r>
-    </w:p>
-    <w:p>
-      <w:pPr>
         <w:jc w:val="center"/>
         <w:rPr>
           <w:b/>
           <w:u w:val="single"/>
         </w:rPr>
       </w:pPr>
+      <w:bookmarkStart w:id="0" w:name="_GoBack"/>
+      <w:bookmarkEnd w:id="0"/>
     </w:p>
     <w:p>
       <w:pPr>
@@ -49,21 +43,7 @@
           <w:b/>
           <w:u w:val="single"/>
         </w:rPr>
-        <w:t>CS4990</w:t>
-      </w:r>
-      <w:r>
-        <w:rPr>
-          <w:b/>
-          <w:u w:val="single"/>
-        </w:rPr>
-        <w:t xml:space="preserve"> Project 2</w:t>
-      </w:r>
-      <w:r>
-        <w:rPr>
-          <w:b/>
-          <w:u w:val="single"/>
-        </w:rPr>
-        <w:t xml:space="preserve"> Second Try Updates</w:t>
+        <w:t>Second Try Updates</w:t>
       </w:r>
     </w:p>
     <w:p>
@@ -267,12 +247,12 @@
         <w:rPr>
           <w:u w:val="single"/>
         </w:rPr>
+        <w:t>Testing:</w:t>
+      </w:r>
+    </w:p>
+    <w:p>
+      <w:r>
         <w:lastRenderedPageBreak/>
-        <w:t>Testing:</w:t>
-      </w:r>
-    </w:p>
-    <w:p>
-      <w:r>
         <w:t xml:space="preserve">After the model was fine-tuned, it was tested based off of the testing images in the directory. </w:t>
       </w:r>
       <w:r>
@@ -312,8 +292,6 @@
       <w:r>
         <w:t>CrazyAlteredGenderCombo.py trains our weights model, fine tunes the classification layers of our model, and predicts the test images. Results are stored in a csv/ best csv is CrazyPredictions32FineTuned.csv</w:t>
       </w:r>
-      <w:bookmarkStart w:id="0" w:name="_GoBack"/>
-      <w:bookmarkEnd w:id="0"/>
     </w:p>
     <w:sectPr>
       <w:pgSz w:w="12240" w:h="15840"/>

</xml_diff>